<commit_message>
Updated Resume, Changed IMG file names
</commit_message>
<xml_diff>
--- a/assets/JosephMicucciTechnicalResume.docx
+++ b/assets/JosephMicucciTechnicalResume.docx
@@ -1408,6 +1408,88 @@
           <w:color w:val="000000" w:themeColor="text1"/>
         </w:rPr>
         <w:t xml:space="preserve"> job was to be the face that end users saw when they interacted with Tangoe, and to also be the liaison between the end user, Tangoe, and the cellular service provider.</w:t>
+      </w:r>
+    </w:p>
+    <w:p>
+      <w:pPr>
+        <w:pStyle w:val="NoSpacing"/>
+        <w:rPr>
+          <w:rFonts w:cstheme="minorHAnsi"/>
+          <w:color w:val="000000" w:themeColor="text1"/>
+        </w:rPr>
+      </w:pPr>
+    </w:p>
+    <w:p>
+      <w:pPr>
+        <w:pStyle w:val="NoSpacing"/>
+        <w:rPr>
+          <w:rFonts w:cstheme="minorHAnsi"/>
+          <w:b/>
+          <w:color w:val="000000" w:themeColor="text1"/>
+          <w:u w:val="single"/>
+        </w:rPr>
+      </w:pPr>
+      <w:r>
+        <w:rPr>
+          <w:rFonts w:cstheme="minorHAnsi"/>
+          <w:b/>
+          <w:color w:val="000000" w:themeColor="text1"/>
+          <w:u w:val="single"/>
+        </w:rPr>
+        <w:t>Awards/Achievements</w:t>
+      </w:r>
+      <w:r>
+        <w:rPr>
+          <w:rFonts w:cstheme="minorHAnsi"/>
+          <w:b/>
+          <w:color w:val="000000" w:themeColor="text1"/>
+          <w:u w:val="single"/>
+        </w:rPr>
+        <w:t>:</w:t>
+      </w:r>
+    </w:p>
+    <w:p>
+      <w:pPr>
+        <w:pStyle w:val="NoSpacing"/>
+        <w:numPr>
+          <w:ilvl w:val="0"/>
+          <w:numId w:val="1"/>
+        </w:numPr>
+        <w:rPr>
+          <w:rFonts w:cstheme="minorHAnsi"/>
+          <w:b/>
+          <w:color w:val="000000" w:themeColor="text1"/>
+        </w:rPr>
+      </w:pPr>
+      <w:r>
+        <w:rPr>
+          <w:rFonts w:cstheme="minorHAnsi"/>
+          <w:b/>
+          <w:color w:val="000000" w:themeColor="text1"/>
+        </w:rPr>
+        <w:t>Eleven Fifty Core Value Award: Teamwork – December 2021</w:t>
+      </w:r>
+    </w:p>
+    <w:p>
+      <w:pPr>
+        <w:pStyle w:val="NoSpacing"/>
+        <w:numPr>
+          <w:ilvl w:val="1"/>
+          <w:numId w:val="1"/>
+        </w:numPr>
+        <w:rPr>
+          <w:rFonts w:cstheme="minorHAnsi"/>
+          <w:b/>
+          <w:color w:val="000000" w:themeColor="text1"/>
+        </w:rPr>
+      </w:pPr>
+      <w:r>
+        <w:rPr>
+          <w:rFonts w:cstheme="minorHAnsi"/>
+          <w:bCs/>
+          <w:color w:val="000000" w:themeColor="text1"/>
+        </w:rPr>
+        <w:t>Voted by my classmates as the individual who most exemplified a commitment to working together as one in utilizing the team’s combined strengths to achieve a shared vision.</w:t>
       </w:r>
     </w:p>
     <w:sectPr>
@@ -1628,7 +1710,7 @@
   <w:abstractNum w:abstractNumId="2" w15:restartNumberingAfterBreak="0">
     <w:nsid w:val="3B3E7BD3"/>
     <w:multiLevelType w:val="hybridMultilevel"/>
-    <w:tmpl w:val="40EE5E2C"/>
+    <w:tmpl w:val="0390E8C4"/>
     <w:lvl w:ilvl="0" w:tplc="04090001">
       <w:start w:val="1"/>
       <w:numFmt w:val="bullet"/>

</xml_diff>